<commit_message>
Modify some graphic parts of the documentation
</commit_message>
<xml_diff>
--- a/docs/visual/Algorithms/TransactionCreationAlgorithm.docx
+++ b/docs/visual/Algorithms/TransactionCreationAlgorithm.docx
@@ -5,8 +5,93 @@
     <w:p>
       <w:pPr>
         <w:pStyle w:val="a1"/>
-        <w:spacing w:before="800"/>
-        <w:ind w:left="-425"/>
+        <w:tabs>
+          <w:tab w:val="left" w:pos="900"/>
+          <w:tab w:val="center" w:pos="4819"/>
+        </w:tabs>
+        <w:jc w:val="center"/>
+        <w:rPr>
+          <w:rFonts w:ascii="Times New Roman" w:hAnsi="Times New Roman"/>
+          <w:lang w:val="en-US"/>
+        </w:rPr>
+      </w:pPr>
+      <w:r>
+        <w:rPr>
+          <w:noProof/>
+        </w:rPr>
+        <w:drawing>
+          <wp:inline distT="0" distB="0" distL="0" distR="0" wp14:anchorId="592D370B" wp14:editId="0CCEEDA1">
+            <wp:extent cx="8381556" cy="5763352"/>
+            <wp:effectExtent l="0" t="5397" r="0" b="0"/>
+            <wp:docPr id="2" name="Picture 2"/>
+            <wp:cNvGraphicFramePr>
+              <a:graphicFrameLocks xmlns:a="http://schemas.openxmlformats.org/drawingml/2006/main" noChangeAspect="1"/>
+            </wp:cNvGraphicFramePr>
+            <a:graphic xmlns:a="http://schemas.openxmlformats.org/drawingml/2006/main">
+              <a:graphicData uri="http://schemas.openxmlformats.org/drawingml/2006/picture">
+                <pic:pic xmlns:pic="http://schemas.openxmlformats.org/drawingml/2006/picture">
+                  <pic:nvPicPr>
+                    <pic:cNvPr id="0" name="Picture 1"/>
+                    <pic:cNvPicPr>
+                      <a:picLocks noChangeAspect="1" noChangeArrowheads="1"/>
+                    </pic:cNvPicPr>
+                  </pic:nvPicPr>
+                  <pic:blipFill>
+                    <a:blip r:embed="rId9" cstate="print">
+                      <a:extLst>
+                        <a:ext uri="{28A0092B-C50C-407E-A947-70E740481C1C}">
+                          <a14:useLocalDpi xmlns:a14="http://schemas.microsoft.com/office/drawing/2010/main" val="0"/>
+                        </a:ext>
+                      </a:extLst>
+                    </a:blip>
+                    <a:srcRect/>
+                    <a:stretch>
+                      <a:fillRect/>
+                    </a:stretch>
+                  </pic:blipFill>
+                  <pic:spPr bwMode="auto">
+                    <a:xfrm rot="5400000">
+                      <a:off x="0" y="0"/>
+                      <a:ext cx="8402495" cy="5777750"/>
+                    </a:xfrm>
+                    <a:prstGeom prst="rect">
+                      <a:avLst/>
+                    </a:prstGeom>
+                    <a:noFill/>
+                    <a:ln>
+                      <a:noFill/>
+                    </a:ln>
+                  </pic:spPr>
+                </pic:pic>
+              </a:graphicData>
+            </a:graphic>
+          </wp:inline>
+        </w:drawing>
+      </w:r>
+    </w:p>
+    <w:p>
+      <w:pPr>
+        <w:jc w:val="left"/>
+        <w:rPr>
+          <w:i/>
+          <w:lang w:val="en-US"/>
+        </w:rPr>
+      </w:pPr>
+      <w:r>
+        <w:rPr>
+          <w:lang w:val="en-US"/>
+        </w:rPr>
+        <w:br w:type="page"/>
+      </w:r>
+    </w:p>
+    <w:p>
+      <w:pPr>
+        <w:pStyle w:val="a1"/>
+        <w:tabs>
+          <w:tab w:val="left" w:pos="900"/>
+          <w:tab w:val="center" w:pos="4819"/>
+        </w:tabs>
+        <w:jc w:val="center"/>
         <w:rPr>
           <w:rFonts w:ascii="Times New Roman" w:hAnsi="Times New Roman"/>
           <w:lang w:val="en-US"/>
@@ -20,10 +105,11 @@
           <w:szCs w:val="28"/>
           <w:lang w:val="en-US" w:eastAsia="en-US"/>
         </w:rPr>
+        <w:lastRenderedPageBreak/>
         <mc:AlternateContent>
           <mc:Choice Requires="wpg">
             <w:drawing>
-              <wp:anchor distT="0" distB="0" distL="114300" distR="114300" simplePos="0" relativeHeight="251658240" behindDoc="0" locked="0" layoutInCell="1" allowOverlap="1" wp14:anchorId="20040B0C" wp14:editId="467D49D0">
+              <wp:anchor distT="0" distB="0" distL="114300" distR="114300" simplePos="0" relativeHeight="251658240" behindDoc="0" locked="0" layoutInCell="1" allowOverlap="1" wp14:anchorId="20040B0C" wp14:editId="180D321C">
                 <wp:simplePos x="0" y="0"/>
                 <wp:positionH relativeFrom="margin">
                   <wp:posOffset>-490855</wp:posOffset>
@@ -4402,6 +4488,21 @@
 </file>
 
 <file path=customXml/item1.xml><?xml version="1.0" encoding="utf-8"?>
+<p:properties xmlns:p="http://schemas.microsoft.com/office/2006/metadata/properties" xmlns:xsi="http://www.w3.org/2001/XMLSchema-instance" xmlns:pc="http://schemas.microsoft.com/office/infopath/2007/PartnerControls">
+  <documentManagement/>
+</p:properties>
+</file>
+
+<file path=customXml/item2.xml><?xml version="1.0" encoding="utf-8"?>
+<?mso-contentType ?>
+<FormTemplates xmlns="http://schemas.microsoft.com/sharepoint/v3/contenttype/forms">
+  <Display>DocumentLibraryForm</Display>
+  <Edit>DocumentLibraryForm</Edit>
+  <New>DocumentLibraryForm</New>
+</FormTemplates>
+</file>
+
+<file path=customXml/item3.xml><?xml version="1.0" encoding="utf-8"?>
 <ct:contentTypeSchema xmlns:ct="http://schemas.microsoft.com/office/2006/metadata/contentType" xmlns:ma="http://schemas.microsoft.com/office/2006/metadata/properties/metaAttributes" ct:_="" ma:_="" ma:contentTypeName="Документ" ma:contentTypeID="0x0101001017C36EB74DC8498230AAE9C13B81B7" ma:contentTypeVersion="0" ma:contentTypeDescription="Создание документа." ma:contentTypeScope="" ma:versionID="b0004fe8043c84cf36f7683ced03c08b">
   <xsd:schema xmlns:xsd="http://www.w3.org/2001/XMLSchema" xmlns:xs="http://www.w3.org/2001/XMLSchema" xmlns:p="http://schemas.microsoft.com/office/2006/metadata/properties" targetNamespace="http://schemas.microsoft.com/office/2006/metadata/properties" ma:root="true" ma:fieldsID="b092c53c41ebcaed16a7ceff08f01c09">
     <xsd:element name="properties">
@@ -4515,22 +4616,24 @@
 </ct:contentTypeSchema>
 </file>
 
-<file path=customXml/item2.xml><?xml version="1.0" encoding="utf-8"?>
-<p:properties xmlns:p="http://schemas.microsoft.com/office/2006/metadata/properties" xmlns:xsi="http://www.w3.org/2001/XMLSchema-instance" xmlns:pc="http://schemas.microsoft.com/office/infopath/2007/PartnerControls">
-  <documentManagement/>
-</p:properties>
+<file path=customXml/itemProps1.xml><?xml version="1.0" encoding="utf-8"?>
+<ds:datastoreItem xmlns:ds="http://schemas.openxmlformats.org/officeDocument/2006/customXml" ds:itemID="{ABB8D34B-E266-41F3-8F43-163EEADF7518}">
+  <ds:schemaRefs>
+    <ds:schemaRef ds:uri="http://schemas.microsoft.com/office/2006/metadata/properties"/>
+    <ds:schemaRef ds:uri="http://schemas.microsoft.com/office/infopath/2007/PartnerControls"/>
+  </ds:schemaRefs>
+</ds:datastoreItem>
 </file>
 
-<file path=customXml/item3.xml><?xml version="1.0" encoding="utf-8"?>
-<?mso-contentType ?>
-<FormTemplates xmlns="http://schemas.microsoft.com/sharepoint/v3/contenttype/forms">
-  <Display>DocumentLibraryForm</Display>
-  <Edit>DocumentLibraryForm</Edit>
-  <New>DocumentLibraryForm</New>
-</FormTemplates>
+<file path=customXml/itemProps2.xml><?xml version="1.0" encoding="utf-8"?>
+<ds:datastoreItem xmlns:ds="http://schemas.openxmlformats.org/officeDocument/2006/customXml" ds:itemID="{9E4D9A23-A9DB-43CE-8D7B-E329BECD3E79}">
+  <ds:schemaRefs>
+    <ds:schemaRef ds:uri="http://schemas.microsoft.com/sharepoint/v3/contenttype/forms"/>
+  </ds:schemaRefs>
+</ds:datastoreItem>
 </file>
 
-<file path=customXml/itemProps1.xml><?xml version="1.0" encoding="utf-8"?>
+<file path=customXml/itemProps3.xml><?xml version="1.0" encoding="utf-8"?>
 <ds:datastoreItem xmlns:ds="http://schemas.openxmlformats.org/officeDocument/2006/customXml" ds:itemID="{3723FAF2-E03D-47D7-8FFF-769A6877B21F}">
   <ds:schemaRefs>
     <ds:schemaRef ds:uri="http://schemas.microsoft.com/office/2006/metadata/contentType"/>
@@ -4544,21 +4647,4 @@
     <ds:schemaRef ds:uri="http://schemas.microsoft.com/office/infopath/2007/PartnerControls"/>
   </ds:schemaRefs>
 </ds:datastoreItem>
-</file>
-
-<file path=customXml/itemProps2.xml><?xml version="1.0" encoding="utf-8"?>
-<ds:datastoreItem xmlns:ds="http://schemas.openxmlformats.org/officeDocument/2006/customXml" ds:itemID="{ABB8D34B-E266-41F3-8F43-163EEADF7518}">
-  <ds:schemaRefs>
-    <ds:schemaRef ds:uri="http://schemas.microsoft.com/office/2006/metadata/properties"/>
-    <ds:schemaRef ds:uri="http://schemas.microsoft.com/office/infopath/2007/PartnerControls"/>
-  </ds:schemaRefs>
-</ds:datastoreItem>
-</file>
-
-<file path=customXml/itemProps3.xml><?xml version="1.0" encoding="utf-8"?>
-<ds:datastoreItem xmlns:ds="http://schemas.openxmlformats.org/officeDocument/2006/customXml" ds:itemID="{9E4D9A23-A9DB-43CE-8D7B-E329BECD3E79}">
-  <ds:schemaRefs>
-    <ds:schemaRef ds:uri="http://schemas.microsoft.com/sharepoint/v3/contenttype/forms"/>
-  </ds:schemaRefs>
-</ds:datastoreItem>
 </file>
</xml_diff>